<commit_message>
Merged PR 16013: Reimplementation of temporary fix of Aux Value Entry
Hi @<Thomas Rønn>, everything has been compared what is reimplemented Pages/Reports, Compare has been done with 10.49 and this branch.

Reports containing Item Category are skipped due to Stefan I. refactoring Item Categories and those reports will be done from scratch.

Only reimplementation has been done in this case for Aux, not fixes in old version NPCore <10.49, issues non related to Aux reimplementation should be in follow up case. Thanks.

Waiting more for PR Validation for Cloud to finish, so will push those changes based on results.

Hi @<Andrei-Ovidiu Lungu> , please take a look on this description

Related work items: #8544
</commit_message>
<xml_diff>
--- a/Application/src/_Reports/layouts/NpDc Coupon.docx
+++ b/Application/src/_Reports/layouts/NpDc Coupon.docx
@@ -130,12 +130,12 @@
                                   <w:lang w:val="sr-Latn-RS"/>
                                 </w:rPr>
                                 <w:alias w:val="#Nav: /NpDcCoupon/EndingDate_DateFormat"/>
-                                <w:tag w:val="#Nav: NPR_NpDc_Coupon/6014436"/>
+                                <w:tag w:val="#Nav: NPR_NpDc_Coupon/6014444"/>
                                 <w:id w:val="457762657"/>
                                 <w:placeholder>
                                   <w:docPart w:val="DefaultPlaceholder_-1854013440"/>
                                 </w:placeholder>
-                                <w:dataBinding w:prefixMappings="xmlns:ns0='urn:microsoft-dynamics-nav/reports/NPR_NpDc_Coupon/6014436/'" w:xpath="/ns0:NavWordReportXmlPart[1]/ns0:NpDcCoupon[1]/ns0:EndingDate_DateFormat[1]" w:storeItemID="{62965EFB-77D6-4ED4-A946-8B6F96713BDB}"/>
+                                <w:dataBinding w:prefixMappings="xmlns:ns0='urn:microsoft-dynamics-nav/reports/NPR_NpDc_Coupon/6014444/'" w:xpath="/ns0:NavWordReportXmlPart[1]/ns0:NpDcCoupon[1]/ns0:EndingDate_DateFormat[1]" w:storeItemID="{62965EFB-77D6-4ED4-A946-8B6F96713BDB}"/>
                                 <w:text/>
                               </w:sdtPr>
                               <w:sdtContent>
@@ -265,12 +265,12 @@
                             <w:lang w:val="sr-Latn-RS"/>
                           </w:rPr>
                           <w:alias w:val="#Nav: /NpDcCoupon/EndingDate_DateFormat"/>
-                          <w:tag w:val="#Nav: NPR_NpDc_Coupon/6014436"/>
+                          <w:tag w:val="#Nav: NPR_NpDc_Coupon/6014444"/>
                           <w:id w:val="457762657"/>
                           <w:placeholder>
                             <w:docPart w:val="DefaultPlaceholder_-1854013440"/>
                           </w:placeholder>
-                          <w:dataBinding w:prefixMappings="xmlns:ns0='urn:microsoft-dynamics-nav/reports/NPR_NpDc_Coupon/6014436/'" w:xpath="/ns0:NavWordReportXmlPart[1]/ns0:NpDcCoupon[1]/ns0:EndingDate_DateFormat[1]" w:storeItemID="{62965EFB-77D6-4ED4-A946-8B6F96713BDB}"/>
+                          <w:dataBinding w:prefixMappings="xmlns:ns0='urn:microsoft-dynamics-nav/reports/NPR_NpDc_Coupon/6014444/'" w:xpath="/ns0:NavWordReportXmlPart[1]/ns0:NpDcCoupon[1]/ns0:EndingDate_DateFormat[1]" w:storeItemID="{62965EFB-77D6-4ED4-A946-8B6F96713BDB}"/>
                           <w:text/>
                         </w:sdtPr>
                         <w:sdtContent>
@@ -373,10 +373,10 @@
                               <w:placeholder>
                                 <w:docPart w:val="DefaultPlaceholder_-1854013440"/>
                               </w:placeholder>
-                              <w:dataBinding w:prefixMappings="xmlns:ns0='urn:microsoft-dynamics-nav/reports/NPR_NpDc_Coupon/6014436/'" w:xpath="/ns0:NavWordReportXmlPart[1]/ns0:NpDcCoupon[1]/ns0:DiscountAmountTxt[1]" w:storeItemID="{62965EFB-77D6-4ED4-A946-8B6F96713BDB}"/>
+                              <w:dataBinding w:prefixMappings="xmlns:ns0='urn:microsoft-dynamics-nav/reports/NPR_NpDc_Coupon/6014444/'" w:xpath="/ns0:NavWordReportXmlPart[1]/ns0:NpDcCoupon[1]/ns0:DiscountAmountTxt[1]" w:storeItemID="{62965EFB-77D6-4ED4-A946-8B6F96713BDB}"/>
                               <w:text/>
                               <w:alias w:val="#Nav: /NpDcCoupon/DiscountAmountTxt"/>
-                              <w:tag w:val="#Nav: NPR_NpDc_Coupon/6014436"/>
+                              <w:tag w:val="#Nav: NPR_NpDc_Coupon/6014444"/>
                             </w:sdtPr>
                             <w:sdtContent>
                               <w:p>
@@ -448,10 +448,10 @@
                         <w:placeholder>
                           <w:docPart w:val="DefaultPlaceholder_-1854013440"/>
                         </w:placeholder>
-                        <w:dataBinding w:prefixMappings="xmlns:ns0='urn:microsoft-dynamics-nav/reports/NPR_NpDc_Coupon/6014436/'" w:xpath="/ns0:NavWordReportXmlPart[1]/ns0:NpDcCoupon[1]/ns0:DiscountAmountTxt[1]" w:storeItemID="{62965EFB-77D6-4ED4-A946-8B6F96713BDB}"/>
+                        <w:dataBinding w:prefixMappings="xmlns:ns0='urn:microsoft-dynamics-nav/reports/NPR_NpDc_Coupon/6014444/'" w:xpath="/ns0:NavWordReportXmlPart[1]/ns0:NpDcCoupon[1]/ns0:DiscountAmountTxt[1]" w:storeItemID="{62965EFB-77D6-4ED4-A946-8B6F96713BDB}"/>
                         <w:text/>
                         <w:alias w:val="#Nav: /NpDcCoupon/DiscountAmountTxt"/>
-                        <w:tag w:val="#Nav: NPR_NpDc_Coupon/6014436"/>
+                        <w:tag w:val="#Nav: NPR_NpDc_Coupon/6014444"/>
                       </w:sdtPr>
                       <w:sdtContent>
                         <w:p>
@@ -612,12 +612,12 @@
                                   <w:lang w:val="sr-Latn-RS"/>
                                 </w:rPr>
                                 <w:alias w:val="#Nav: /NpDcCoupon/Issued_DateFormat"/>
-                                <w:tag w:val="#Nav: NPR_NpDc_Coupon/6014436"/>
+                                <w:tag w:val="#Nav: NPR_NpDc_Coupon/6014444"/>
                                 <w:id w:val="1995213561"/>
                                 <w:placeholder>
                                   <w:docPart w:val="DefaultPlaceholder_-1854013440"/>
                                 </w:placeholder>
-                                <w:dataBinding w:prefixMappings="xmlns:ns0='urn:microsoft-dynamics-nav/reports/NPR_NpDc_Coupon/6014436/'" w:xpath="/ns0:NavWordReportXmlPart[1]/ns0:NpDcCoupon[1]/ns0:Issued_DateFormat[1]" w:storeItemID="{62965EFB-77D6-4ED4-A946-8B6F96713BDB}"/>
+                                <w:dataBinding w:prefixMappings="xmlns:ns0='urn:microsoft-dynamics-nav/reports/NPR_NpDc_Coupon/6014444/'" w:xpath="/ns0:NavWordReportXmlPart[1]/ns0:NpDcCoupon[1]/ns0:Issued_DateFormat[1]" w:storeItemID="{62965EFB-77D6-4ED4-A946-8B6F96713BDB}"/>
                                 <w:text/>
                               </w:sdtPr>
                               <w:sdtContent>
@@ -771,12 +771,12 @@
                             <w:lang w:val="sr-Latn-RS"/>
                           </w:rPr>
                           <w:alias w:val="#Nav: /NpDcCoupon/Issued_DateFormat"/>
-                          <w:tag w:val="#Nav: NPR_NpDc_Coupon/6014436"/>
+                          <w:tag w:val="#Nav: NPR_NpDc_Coupon/6014444"/>
                           <w:id w:val="1995213561"/>
                           <w:placeholder>
                             <w:docPart w:val="DefaultPlaceholder_-1854013440"/>
                           </w:placeholder>
-                          <w:dataBinding w:prefixMappings="xmlns:ns0='urn:microsoft-dynamics-nav/reports/NPR_NpDc_Coupon/6014436/'" w:xpath="/ns0:NavWordReportXmlPart[1]/ns0:NpDcCoupon[1]/ns0:Issued_DateFormat[1]" w:storeItemID="{62965EFB-77D6-4ED4-A946-8B6F96713BDB}"/>
+                          <w:dataBinding w:prefixMappings="xmlns:ns0='urn:microsoft-dynamics-nav/reports/NPR_NpDc_Coupon/6014444/'" w:xpath="/ns0:NavWordReportXmlPart[1]/ns0:NpDcCoupon[1]/ns0:Issued_DateFormat[1]" w:storeItemID="{62965EFB-77D6-4ED4-A946-8B6F96713BDB}"/>
                           <w:text/>
                         </w:sdtPr>
                         <w:sdtContent>
@@ -963,12 +963,12 @@
                                 <w:lang w:val="sr-Latn-RS"/>
                               </w:rPr>
                               <w:alias w:val="#Nav: /NpDcCoupon/Coupon_Type/CouponTypeDescription"/>
-                              <w:tag w:val="#Nav: NPR_NpDc_Coupon/6014436"/>
+                              <w:tag w:val="#Nav: NPR_NpDc_Coupon/6014444"/>
                               <w:id w:val="-871993290"/>
                               <w:placeholder>
                                 <w:docPart w:val="DefaultPlaceholder_-1854013440"/>
                               </w:placeholder>
-                              <w:dataBinding w:prefixMappings="xmlns:ns0='urn:microsoft-dynamics-nav/reports/NPR_NpDc_Coupon/6014436/'" w:xpath="/ns0:NavWordReportXmlPart[1]/ns0:NpDcCoupon[1]/ns0:Coupon_Type[1]/ns0:CouponTypeDescription[1]" w:storeItemID="{62965EFB-77D6-4ED4-A946-8B6F96713BDB}"/>
+                              <w:dataBinding w:prefixMappings="xmlns:ns0='urn:microsoft-dynamics-nav/reports/NPR_NpDc_Coupon/6014444/'" w:xpath="/ns0:NavWordReportXmlPart[1]/ns0:NpDcCoupon[1]/ns0:Coupon_Type[1]/ns0:CouponTypeDescription[1]" w:storeItemID="{62965EFB-77D6-4ED4-A946-8B6F96713BDB}"/>
                               <w:text/>
                             </w:sdtPr>
                             <w:sdtContent>
@@ -1026,12 +1026,12 @@
                                 <w:lang w:val="sr-Latn-RS"/>
                               </w:rPr>
                               <w:alias w:val="#Nav: /NpDcCoupon/ReferenceNo"/>
-                              <w:tag w:val="#Nav: NPR_NpDc_Coupon/6014436"/>
+                              <w:tag w:val="#Nav: NPR_NpDc_Coupon/6014444"/>
                               <w:id w:val="50893146"/>
                               <w:placeholder>
                                 <w:docPart w:val="DefaultPlaceholder_-1854013440"/>
                               </w:placeholder>
-                              <w:dataBinding w:prefixMappings="xmlns:ns0='urn:microsoft-dynamics-nav/reports/NPR_NpDc_Coupon/6014436/'" w:xpath="/ns0:NavWordReportXmlPart[1]/ns0:NpDcCoupon[1]/ns0:ReferenceNo[1]" w:storeItemID="{62965EFB-77D6-4ED4-A946-8B6F96713BDB}"/>
+                              <w:dataBinding w:prefixMappings="xmlns:ns0='urn:microsoft-dynamics-nav/reports/NPR_NpDc_Coupon/6014444/'" w:xpath="/ns0:NavWordReportXmlPart[1]/ns0:NpDcCoupon[1]/ns0:ReferenceNo[1]" w:storeItemID="{62965EFB-77D6-4ED4-A946-8B6F96713BDB}"/>
                               <w:text/>
                             </w:sdtPr>
                             <w:sdtContent>
@@ -1104,10 +1104,10 @@
                                 <w:szCs w:val="32"/>
                               </w:rPr>
                               <w:alias w:val="#Nav: /NpDcCoupon/Barcode_NpDcCoupon"/>
-                              <w:tag w:val="#Nav: NPR_NpDc_Coupon/6014436"/>
+                              <w:tag w:val="#Nav: NPR_NpDc_Coupon/6014444"/>
                               <w:id w:val="-1611278275"/>
                               <w:showingPlcHdr/>
-                              <w:dataBinding w:prefixMappings="xmlns:ns0='urn:microsoft-dynamics-nav/reports/NPR_NpDc_Coupon/6014436/'" w:xpath="/ns0:NavWordReportXmlPart[1]/ns0:NpDcCoupon[1]/ns0:Barcode_NpDcCoupon[1]" w:storeItemID="{62965EFB-77D6-4ED4-A946-8B6F96713BDB}"/>
+                              <w:dataBinding w:prefixMappings="xmlns:ns0='urn:microsoft-dynamics-nav/reports/NPR_NpDc_Coupon/6014444/'" w:xpath="/ns0:NavWordReportXmlPart[1]/ns0:NpDcCoupon[1]/ns0:Barcode_NpDcCoupon[1]" w:storeItemID="{62965EFB-77D6-4ED4-A946-8B6F96713BDB}"/>
                               <w:picture/>
                             </w:sdtPr>
                             <w:sdtContent>
@@ -1255,12 +1255,12 @@
                           <w:lang w:val="sr-Latn-RS"/>
                         </w:rPr>
                         <w:alias w:val="#Nav: /NpDcCoupon/Coupon_Type/CouponTypeDescription"/>
-                        <w:tag w:val="#Nav: NPR_NpDc_Coupon/6014436"/>
+                        <w:tag w:val="#Nav: NPR_NpDc_Coupon/6014444"/>
                         <w:id w:val="-871993290"/>
                         <w:placeholder>
                           <w:docPart w:val="DefaultPlaceholder_-1854013440"/>
                         </w:placeholder>
-                        <w:dataBinding w:prefixMappings="xmlns:ns0='urn:microsoft-dynamics-nav/reports/NPR_NpDc_Coupon/6014436/'" w:xpath="/ns0:NavWordReportXmlPart[1]/ns0:NpDcCoupon[1]/ns0:Coupon_Type[1]/ns0:CouponTypeDescription[1]" w:storeItemID="{62965EFB-77D6-4ED4-A946-8B6F96713BDB}"/>
+                        <w:dataBinding w:prefixMappings="xmlns:ns0='urn:microsoft-dynamics-nav/reports/NPR_NpDc_Coupon/6014444/'" w:xpath="/ns0:NavWordReportXmlPart[1]/ns0:NpDcCoupon[1]/ns0:Coupon_Type[1]/ns0:CouponTypeDescription[1]" w:storeItemID="{62965EFB-77D6-4ED4-A946-8B6F96713BDB}"/>
                         <w:text/>
                       </w:sdtPr>
                       <w:sdtContent>
@@ -1318,12 +1318,12 @@
                           <w:lang w:val="sr-Latn-RS"/>
                         </w:rPr>
                         <w:alias w:val="#Nav: /NpDcCoupon/ReferenceNo"/>
-                        <w:tag w:val="#Nav: NPR_NpDc_Coupon/6014436"/>
+                        <w:tag w:val="#Nav: NPR_NpDc_Coupon/6014444"/>
                         <w:id w:val="50893146"/>
                         <w:placeholder>
                           <w:docPart w:val="DefaultPlaceholder_-1854013440"/>
                         </w:placeholder>
-                        <w:dataBinding w:prefixMappings="xmlns:ns0='urn:microsoft-dynamics-nav/reports/NPR_NpDc_Coupon/6014436/'" w:xpath="/ns0:NavWordReportXmlPart[1]/ns0:NpDcCoupon[1]/ns0:ReferenceNo[1]" w:storeItemID="{62965EFB-77D6-4ED4-A946-8B6F96713BDB}"/>
+                        <w:dataBinding w:prefixMappings="xmlns:ns0='urn:microsoft-dynamics-nav/reports/NPR_NpDc_Coupon/6014444/'" w:xpath="/ns0:NavWordReportXmlPart[1]/ns0:NpDcCoupon[1]/ns0:ReferenceNo[1]" w:storeItemID="{62965EFB-77D6-4ED4-A946-8B6F96713BDB}"/>
                         <w:text/>
                       </w:sdtPr>
                       <w:sdtContent>
@@ -1396,10 +1396,10 @@
                           <w:szCs w:val="32"/>
                         </w:rPr>
                         <w:alias w:val="#Nav: /NpDcCoupon/Barcode_NpDcCoupon"/>
-                        <w:tag w:val="#Nav: NPR_NpDc_Coupon/6014436"/>
+                        <w:tag w:val="#Nav: NPR_NpDc_Coupon/6014444"/>
                         <w:id w:val="-1611278275"/>
                         <w:showingPlcHdr/>
-                        <w:dataBinding w:prefixMappings="xmlns:ns0='urn:microsoft-dynamics-nav/reports/NPR_NpDc_Coupon/6014436/'" w:xpath="/ns0:NavWordReportXmlPart[1]/ns0:NpDcCoupon[1]/ns0:Barcode_NpDcCoupon[1]" w:storeItemID="{62965EFB-77D6-4ED4-A946-8B6F96713BDB}"/>
+                        <w:dataBinding w:prefixMappings="xmlns:ns0='urn:microsoft-dynamics-nav/reports/NPR_NpDc_Coupon/6014444/'" w:xpath="/ns0:NavWordReportXmlPart[1]/ns0:NpDcCoupon[1]/ns0:Barcode_NpDcCoupon[1]" w:storeItemID="{62965EFB-77D6-4ED4-A946-8B6F96713BDB}"/>
                         <w:picture/>
                       </w:sdtPr>
                       <w:sdtContent>
@@ -2802,9 +2802,9 @@
 </a:theme>
 </file>
 
-<file path=customXml/item1.xml>��< ? x m l   v e r s i o n = " 1 . 0 "   e n c o d i n g = " u t f - 1 6 " ? > - 
- < N a v W o r d R e p o r t X m l P a r t   x m l n s = " u r n : m i c r o s o f t - d y n a m i c s - n a v / r e p o r t s / N P R _ N p D c _ C o u p o n / 6 0 1 4 4 3 6 / " > +<file path=customXML/item3.xml>��< ? x m l   v e r s i o n = " 1 . 0 "   e n c o d i n g = " u t f - 1 6 " ? > + 
+ < N a v W o r d R e p o r t X m l P a r t   x m l n s = " u r n : m i c r o s o f t - d y n a m i c s - n a v / r e p o r t s / N P R _ N p D c _ C o u p o n / 6 0 1 4 4 4 4 / " >   
      < N p D c C o u p o n >   
@@ -2871,14 +2871,6 @@
 
 <file path=customXml/item2.xml><?xml version="1.0" encoding="utf-8"?>
 <b:Sources xmlns:b="http://schemas.openxmlformats.org/officeDocument/2006/bibliography" xmlns="http://schemas.openxmlformats.org/officeDocument/2006/bibliography" SelectedStyle="\APASixthEditionOfficeOnline.xsl" StyleName="APA" Version="6"/>
-</file>
-
-<file path=customXml/itemProps1.xml><?xml version="1.0" encoding="utf-8"?>
-<ds:datastoreItem xmlns:ds="http://schemas.openxmlformats.org/officeDocument/2006/customXml" ds:itemID="{62965EFB-77D6-4ED4-A946-8B6F96713BDB}">
-  <ds:schemaRefs>
-    <ds:schemaRef ds:uri="urn:microsoft-dynamics-nav/reports/NPR_NpDc_Coupon/6014436/"/>
-  </ds:schemaRefs>
-</ds:datastoreItem>
 </file>
 
 <file path=customXml/itemProps2.xml><?xml version="1.0" encoding="utf-8"?>

</xml_diff>